<commit_message>
Fix more on the README file
</commit_message>
<xml_diff>
--- a/Readme.docx
+++ b/Readme.docx
@@ -99,21 +99,7 @@
         <w:rPr>
           <w:rFonts w:ascii="Arial" w:hAnsi="Arial" w:cs="Arial"/>
         </w:rPr>
-        <w:t xml:space="preserve">Breunig; Adam Z Weber; </w:t>
-      </w:r>
-      <w:proofErr w:type="spellStart"/>
-      <w:r>
-        <w:rPr>
-          <w:rFonts w:ascii="Arial" w:hAnsi="Arial" w:cs="Arial"/>
-        </w:rPr>
-        <w:t>Seongeun</w:t>
-      </w:r>
-      <w:proofErr w:type="spellEnd"/>
-      <w:r>
-        <w:rPr>
-          <w:rFonts w:ascii="Arial" w:hAnsi="Arial" w:cs="Arial"/>
-        </w:rPr>
-        <w:t xml:space="preserve"> Jeong; Mohammed Tamim Zaki</w:t>
+        <w:t>Breunig; Adam Z Weber; Seongeun Jeong; Mohammed Tamim Zaki</w:t>
       </w:r>
     </w:p>
     <w:p>
@@ -1816,7 +1802,19 @@
         <w:rPr>
           <w:rFonts w:ascii="Arial" w:hAnsi="Arial" w:cs="Arial"/>
         </w:rPr>
-        <w:t xml:space="preserve">regions, utilities, senate, congressional, and assembly districts obtained from the California State Geoportal Website. </w:t>
+        <w:t>regions</w:t>
+      </w:r>
+      <w:r>
+        <w:rPr>
+          <w:rFonts w:ascii="Arial" w:hAnsi="Arial" w:cs="Arial"/>
+        </w:rPr>
+        <w:t xml:space="preserve"> in California</w:t>
+      </w:r>
+      <w:r>
+        <w:rPr>
+          <w:rFonts w:ascii="Arial" w:hAnsi="Arial" w:cs="Arial"/>
+        </w:rPr>
+        <w:t xml:space="preserve">, utilities, senate, congressional, and assembly districts obtained from the California State Geoportal Website. </w:t>
       </w:r>
     </w:p>
     <w:p>
@@ -2801,7 +2799,7 @@
         <w:rPr>
           <w:rFonts w:ascii="Arial" w:hAnsi="Arial" w:cs="Arial"/>
         </w:rPr>
-        <w:t>in specified units</w:t>
+        <w:t>specified units</w:t>
       </w:r>
       <w:r>
         <w:rPr>
@@ -3416,7 +3414,27 @@
         <w:rPr>
           <w:rFonts w:ascii="Arial" w:hAnsi="Arial" w:cs="Arial"/>
         </w:rPr>
-        <w:t xml:space="preserve">hydrogen production data in specified units for each of the producers entered in the “Producer” tab. </w:t>
+        <w:t>H</w:t>
+      </w:r>
+      <w:r>
+        <w:rPr>
+          <w:rFonts w:ascii="Arial" w:hAnsi="Arial" w:cs="Arial"/>
+          <w:vertAlign w:val="subscript"/>
+        </w:rPr>
+        <w:t>2</w:t>
+      </w:r>
+      <w:r>
+        <w:rPr>
+          <w:rFonts w:ascii="Arial" w:hAnsi="Arial" w:cs="Arial"/>
+          <w:vertAlign w:val="subscript"/>
+        </w:rPr>
+        <w:t xml:space="preserve"> </w:t>
+      </w:r>
+      <w:r>
+        <w:rPr>
+          <w:rFonts w:ascii="Arial" w:hAnsi="Arial" w:cs="Arial"/>
+        </w:rPr>
+        <w:t xml:space="preserve">production data in specified units for each of the producers entered in the “Producer” tab. </w:t>
       </w:r>
       <w:r>
         <w:rPr>
@@ -3753,7 +3771,33 @@
         <w:rPr>
           <w:rFonts w:ascii="Arial" w:hAnsi="Arial" w:cs="Arial"/>
         </w:rPr>
-        <w:t xml:space="preserve"> hydrogen demand data in specified units for each of the endusers entered in the “Enduser” tab. </w:t>
+        <w:t xml:space="preserve"> </w:t>
+      </w:r>
+      <w:r>
+        <w:rPr>
+          <w:rFonts w:ascii="Arial" w:hAnsi="Arial" w:cs="Arial"/>
+        </w:rPr>
+        <w:t>H</w:t>
+      </w:r>
+      <w:r>
+        <w:rPr>
+          <w:rFonts w:ascii="Arial" w:hAnsi="Arial" w:cs="Arial"/>
+          <w:vertAlign w:val="subscript"/>
+        </w:rPr>
+        <w:t>2</w:t>
+      </w:r>
+      <w:r>
+        <w:rPr>
+          <w:rFonts w:ascii="Arial" w:hAnsi="Arial" w:cs="Arial"/>
+          <w:vertAlign w:val="subscript"/>
+        </w:rPr>
+        <w:t xml:space="preserve"> </w:t>
+      </w:r>
+      <w:r>
+        <w:rPr>
+          <w:rFonts w:ascii="Arial" w:hAnsi="Arial" w:cs="Arial"/>
+        </w:rPr>
+        <w:t xml:space="preserve">demand data in specified units for each of the endusers entered in the “Enduser” tab. </w:t>
       </w:r>
       <w:r>
         <w:rPr>

</xml_diff>